<commit_message>
fix: error en la version de la portada de los documentos
</commit_message>
<xml_diff>
--- a/Desarrollo/MindSoft/Diseño/AMSM-DAS.docx
+++ b/Desarrollo/MindSoft/Diseño/AMSM-DAS.docx
@@ -168,7 +168,7 @@
           <w:szCs w:val="48"/>
           <w:rtl w:val="0"/>
         </w:rPr>
-        <w:t xml:space="preserve">Versión 1.0</w:t>
+        <w:t xml:space="preserve">Versión 1.1</w:t>
       </w:r>
     </w:p>
     <w:p>
@@ -5776,12 +5776,12 @@
           <wp:inline distB="114300" distT="114300" distL="114300" distR="114300">
             <wp:extent cx="5731200" cy="2489200"/>
             <wp:effectExtent b="0" l="0" r="0" t="0"/>
-            <wp:docPr id="1" name="image2.png"/>
+            <wp:docPr id="1" name="image1.png"/>
             <a:graphic>
               <a:graphicData uri="http://schemas.openxmlformats.org/drawingml/2006/picture">
                 <pic:pic>
                   <pic:nvPicPr>
-                    <pic:cNvPr id="0" name="image2.png"/>
+                    <pic:cNvPr id="0" name="image1.png"/>
                     <pic:cNvPicPr preferRelativeResize="0"/>
                   </pic:nvPicPr>
                   <pic:blipFill>
@@ -5890,12 +5890,12 @@
             <wp:extent cx="6112870" cy="1045890"/>
             <wp:effectExtent b="0" l="0" r="0" t="0"/>
             <wp:wrapSquare wrapText="bothSides" distB="114300" distT="114300" distL="114300" distR="114300"/>
-            <wp:docPr id="3" name="image3.png"/>
+            <wp:docPr id="3" name="image2.png"/>
             <a:graphic>
               <a:graphicData uri="http://schemas.openxmlformats.org/drawingml/2006/picture">
                 <pic:pic>
                   <pic:nvPicPr>
-                    <pic:cNvPr id="0" name="image3.png"/>
+                    <pic:cNvPr id="0" name="image2.png"/>
                     <pic:cNvPicPr preferRelativeResize="0"/>
                   </pic:nvPicPr>
                   <pic:blipFill>
@@ -6160,12 +6160,12 @@
           <wp:inline distB="114300" distT="114300" distL="114300" distR="114300">
             <wp:extent cx="5731200" cy="3086100"/>
             <wp:effectExtent b="0" l="0" r="0" t="0"/>
-            <wp:docPr id="5" name="image4.png"/>
+            <wp:docPr id="5" name="image3.png"/>
             <a:graphic>
               <a:graphicData uri="http://schemas.openxmlformats.org/drawingml/2006/picture">
                 <pic:pic>
                   <pic:nvPicPr>
-                    <pic:cNvPr id="0" name="image4.png"/>
+                    <pic:cNvPr id="0" name="image3.png"/>
                     <pic:cNvPicPr preferRelativeResize="0"/>
                   </pic:nvPicPr>
                   <pic:blipFill>
@@ -7279,12 +7279,12 @@
           <wp:inline distB="114300" distT="114300" distL="114300" distR="114300">
             <wp:extent cx="5745600" cy="3556000"/>
             <wp:effectExtent b="0" l="0" r="0" t="0"/>
-            <wp:docPr id="2" name="image1.png"/>
+            <wp:docPr id="2" name="image4.png"/>
             <a:graphic>
               <a:graphicData uri="http://schemas.openxmlformats.org/drawingml/2006/picture">
                 <pic:pic>
                   <pic:nvPicPr>
-                    <pic:cNvPr id="0" name="image1.png"/>
+                    <pic:cNvPr id="0" name="image4.png"/>
                     <pic:cNvPicPr preferRelativeResize="0"/>
                   </pic:nvPicPr>
                   <pic:blipFill>

</xml_diff>